<commit_message>
sieze the memes of production
</commit_message>
<xml_diff>
--- a/Group 01 Final Submission Report.docx
+++ b/Group 01 Final Submission Report.docx
@@ -2086,8 +2086,6 @@
       <w:r>
         <w:t>. Timers/multithreading, sounds, sprites, animation</w:t>
       </w:r>
-      <w:bookmarkStart w:id="4" w:name="_GoBack"/>
-      <w:bookmarkEnd w:id="4"/>
     </w:p>
     <w:p>
       <w:pPr>
@@ -2099,11 +2097,35 @@
         <w:pStyle w:val="Heading1"/>
         <w:jc w:val="both"/>
       </w:pPr>
-      <w:bookmarkStart w:id="5" w:name="_Toc479497828"/>
+      <w:bookmarkStart w:id="4" w:name="_Toc479497828"/>
       <w:r>
         <w:lastRenderedPageBreak/>
         <w:t>Tools Used</w:t>
       </w:r>
+      <w:bookmarkEnd w:id="4"/>
+    </w:p>
+    <w:p>
+      <w:pPr>
+        <w:jc w:val="both"/>
+      </w:pPr>
+      <w:r>
+        <w:t xml:space="preserve">Discussion of the suitability of the tools for the application (e.g. Java, Git) </w:t>
+      </w:r>
+    </w:p>
+    <w:p>
+      <w:pPr>
+        <w:jc w:val="both"/>
+      </w:pPr>
+    </w:p>
+    <w:p>
+      <w:pPr>
+        <w:pStyle w:val="Heading1"/>
+        <w:jc w:val="both"/>
+      </w:pPr>
+      <w:bookmarkStart w:id="5" w:name="_Toc479497829"/>
+      <w:r>
+        <w:t>Coding</w:t>
+      </w:r>
       <w:bookmarkEnd w:id="5"/>
     </w:p>
     <w:p>
@@ -2111,7 +2133,7 @@
         <w:jc w:val="both"/>
       </w:pPr>
       <w:r>
-        <w:t xml:space="preserve">Discussion of the suitability of the tools for the application (e.g. Java, Git) </w:t>
+        <w:t xml:space="preserve">Discussion on OO design and how cohesion and coupling issues were addressed </w:t>
       </w:r>
     </w:p>
     <w:p>
@@ -2124,9 +2146,9 @@
         <w:pStyle w:val="Heading1"/>
         <w:jc w:val="both"/>
       </w:pPr>
-      <w:bookmarkStart w:id="6" w:name="_Toc479497829"/>
-      <w:r>
-        <w:t>Coding</w:t>
+      <w:bookmarkStart w:id="6" w:name="_Toc479497830"/>
+      <w:r>
+        <w:t>Software Development Methodology</w:t>
       </w:r>
       <w:bookmarkEnd w:id="6"/>
     </w:p>
@@ -2135,7 +2157,7 @@
         <w:jc w:val="both"/>
       </w:pPr>
       <w:r>
-        <w:t xml:space="preserve">Discussion on OO design and how cohesion and coupling issues were addressed </w:t>
+        <w:t xml:space="preserve">Discussion of the software development methodology (e.g. Test-driven Design) </w:t>
       </w:r>
     </w:p>
     <w:p>
@@ -2148,9 +2170,9 @@
         <w:pStyle w:val="Heading1"/>
         <w:jc w:val="both"/>
       </w:pPr>
-      <w:bookmarkStart w:id="7" w:name="_Toc479497830"/>
-      <w:r>
-        <w:t>Software Development Methodology</w:t>
+      <w:bookmarkStart w:id="7" w:name="_Toc479497831"/>
+      <w:r>
+        <w:t>Future Improvements</w:t>
       </w:r>
       <w:bookmarkEnd w:id="7"/>
     </w:p>
@@ -2159,7 +2181,12 @@
         <w:jc w:val="both"/>
       </w:pPr>
       <w:r>
-        <w:t xml:space="preserve">Discussion of the software development methodology (e.g. Test-driven Design) </w:t>
+        <w:t>Suggested improvements for fu</w:t>
+      </w:r>
+      <w:bookmarkStart w:id="8" w:name="_GoBack"/>
+      <w:bookmarkEnd w:id="8"/>
+      <w:r>
+        <w:t>ture development</w:t>
       </w:r>
     </w:p>
     <w:p>
@@ -2172,38 +2199,60 @@
         <w:pStyle w:val="Heading1"/>
         <w:jc w:val="both"/>
       </w:pPr>
-      <w:bookmarkStart w:id="8" w:name="_Toc479497831"/>
-      <w:r>
-        <w:t>Future Improvements</w:t>
-      </w:r>
-      <w:bookmarkEnd w:id="8"/>
-    </w:p>
-    <w:p>
-      <w:pPr>
-        <w:jc w:val="both"/>
-      </w:pPr>
-      <w:r>
-        <w:t>Suggested improvements for future development</w:t>
-      </w:r>
-    </w:p>
-    <w:p>
-      <w:pPr>
-        <w:jc w:val="both"/>
-      </w:pPr>
-    </w:p>
-    <w:p>
-      <w:pPr>
-        <w:pStyle w:val="Heading1"/>
-        <w:jc w:val="both"/>
-      </w:pPr>
       <w:bookmarkStart w:id="9" w:name="_Toc479497832"/>
       <w:r>
         <w:t>Appendix</w:t>
       </w:r>
       <w:bookmarkEnd w:id="9"/>
     </w:p>
+    <w:p>
+      <w:pPr>
+        <w:jc w:val="center"/>
+      </w:pPr>
+      <w:r>
+        <w:rPr>
+          <w:noProof/>
+          <w:lang w:eastAsia="en-NZ"/>
+        </w:rPr>
+        <w:drawing>
+          <wp:inline distT="0" distB="0" distL="0" distR="0" wp14:anchorId="2D091C9B" wp14:editId="519B3967">
+            <wp:extent cx="4473328" cy="3055885"/>
+            <wp:effectExtent l="0" t="0" r="3810" b="0"/>
+            <wp:docPr id="4" name="Picture 4"/>
+            <wp:cNvGraphicFramePr>
+              <a:graphicFrameLocks xmlns:a="http://schemas.openxmlformats.org/drawingml/2006/main" noChangeAspect="1"/>
+            </wp:cNvGraphicFramePr>
+            <a:graphic xmlns:a="http://schemas.openxmlformats.org/drawingml/2006/main">
+              <a:graphicData uri="http://schemas.openxmlformats.org/drawingml/2006/picture">
+                <pic:pic xmlns:pic="http://schemas.openxmlformats.org/drawingml/2006/picture">
+                  <pic:nvPicPr>
+                    <pic:cNvPr id="1" name=""/>
+                    <pic:cNvPicPr/>
+                  </pic:nvPicPr>
+                  <pic:blipFill>
+                    <a:blip r:embed="rId11"/>
+                    <a:stretch>
+                      <a:fillRect/>
+                    </a:stretch>
+                  </pic:blipFill>
+                  <pic:spPr>
+                    <a:xfrm>
+                      <a:off x="0" y="0"/>
+                      <a:ext cx="4473328" cy="3055885"/>
+                    </a:xfrm>
+                    <a:prstGeom prst="rect">
+                      <a:avLst/>
+                    </a:prstGeom>
+                  </pic:spPr>
+                </pic:pic>
+              </a:graphicData>
+            </a:graphic>
+          </wp:inline>
+        </w:drawing>
+      </w:r>
+    </w:p>
     <w:sectPr>
-      <w:footerReference w:type="first" r:id="rId11"/>
+      <w:footerReference w:type="first" r:id="rId12"/>
       <w:pgSz w:w="11906" w:h="16838"/>
       <w:pgMar w:top="1440" w:right="1440" w:bottom="1440" w:left="1440" w:header="708" w:footer="708" w:gutter="0"/>
       <w:pgNumType w:start="1"/>
@@ -3222,7 +3271,7 @@
 </file>
 
 <file path=customXml/itemProps2.xml><?xml version="1.0" encoding="utf-8"?>
-<ds:datastoreItem xmlns:ds="http://schemas.openxmlformats.org/officeDocument/2006/customXml" ds:itemID="{C9015301-E198-4858-B7CD-9076F74E4CE5}">
+<ds:datastoreItem xmlns:ds="http://schemas.openxmlformats.org/officeDocument/2006/customXml" ds:itemID="{B8C30A86-52F0-4D44-9044-85D8B189639F}">
   <ds:schemaRefs>
     <ds:schemaRef ds:uri="http://schemas.openxmlformats.org/officeDocument/2006/bibliography"/>
   </ds:schemaRefs>

</xml_diff>

<commit_message>
report and class diagram
</commit_message>
<xml_diff>
--- a/Group 01 Final Submission Report.docx
+++ b/Group 01 Final Submission Report.docx
@@ -79,7 +79,27 @@
                               <w:szCs w:val="28"/>
                               <w:lang w:val="en-NZ"/>
                             </w:rPr>
-                            <w:t>Sylvain Bechet, Mark Yep</w:t>
+                            <w:t xml:space="preserve">Sylvain </w:t>
+                          </w:r>
+                          <w:proofErr w:type="spellStart"/>
+                          <w:r>
+                            <w:rPr>
+                              <w:color w:val="595959" w:themeColor="text1" w:themeTint="A6"/>
+                              <w:sz w:val="28"/>
+                              <w:szCs w:val="28"/>
+                              <w:lang w:val="en-NZ"/>
+                            </w:rPr>
+                            <w:t>Bechet</w:t>
+                          </w:r>
+                          <w:proofErr w:type="spellEnd"/>
+                          <w:r>
+                            <w:rPr>
+                              <w:color w:val="595959" w:themeColor="text1" w:themeTint="A6"/>
+                              <w:sz w:val="28"/>
+                              <w:szCs w:val="28"/>
+                              <w:lang w:val="en-NZ"/>
+                            </w:rPr>
+                            <w:t>, Mark Yep</w:t>
                           </w:r>
                         </w:p>
                       </w:sdtContent>
@@ -363,7 +383,7 @@
           <w:r>
             <w:fldChar w:fldCharType="separate"/>
           </w:r>
-          <w:hyperlink w:anchor="_Toc479843763" w:history="1">
+          <w:hyperlink w:anchor="_Toc479852962" w:history="1">
             <w:r>
               <w:rPr>
                 <w:rStyle w:val="Hyperlink"/>
@@ -390,7 +410,7 @@
                 <w:noProof/>
                 <w:webHidden/>
               </w:rPr>
-              <w:instrText xml:space="preserve"> PAGEREF _Toc479843763 \h </w:instrText>
+              <w:instrText xml:space="preserve"> PAGEREF _Toc479852962 \h </w:instrText>
             </w:r>
             <w:r>
               <w:rPr>
@@ -433,7 +453,7 @@
               <w:lang w:eastAsia="en-NZ"/>
             </w:rPr>
           </w:pPr>
-          <w:hyperlink w:anchor="_Toc479843764" w:history="1">
+          <w:hyperlink w:anchor="_Toc479852963" w:history="1">
             <w:r>
               <w:rPr>
                 <w:rStyle w:val="Hyperlink"/>
@@ -460,7 +480,7 @@
                 <w:noProof/>
                 <w:webHidden/>
               </w:rPr>
-              <w:instrText xml:space="preserve"> PAGEREF _Toc479843764 \h </w:instrText>
+              <w:instrText xml:space="preserve"> PAGEREF _Toc479852963 \h </w:instrText>
             </w:r>
             <w:r>
               <w:rPr>
@@ -503,7 +523,7 @@
               <w:lang w:eastAsia="en-NZ"/>
             </w:rPr>
           </w:pPr>
-          <w:hyperlink w:anchor="_Toc479843765" w:history="1">
+          <w:hyperlink w:anchor="_Toc479852964" w:history="1">
             <w:r>
               <w:rPr>
                 <w:rStyle w:val="Hyperlink"/>
@@ -530,7 +550,7 @@
                 <w:noProof/>
                 <w:webHidden/>
               </w:rPr>
-              <w:instrText xml:space="preserve"> PAGEREF _Toc479843765 \h </w:instrText>
+              <w:instrText xml:space="preserve"> PAGEREF _Toc479852964 \h </w:instrText>
             </w:r>
             <w:r>
               <w:rPr>
@@ -573,7 +593,7 @@
               <w:lang w:eastAsia="en-NZ"/>
             </w:rPr>
           </w:pPr>
-          <w:hyperlink w:anchor="_Toc479843766" w:history="1">
+          <w:hyperlink w:anchor="_Toc479852965" w:history="1">
             <w:r>
               <w:rPr>
                 <w:rStyle w:val="Hyperlink"/>
@@ -600,7 +620,7 @@
                 <w:noProof/>
                 <w:webHidden/>
               </w:rPr>
-              <w:instrText xml:space="preserve"> PAGEREF _Toc479843766 \h </w:instrText>
+              <w:instrText xml:space="preserve"> PAGEREF _Toc479852965 \h </w:instrText>
             </w:r>
             <w:r>
               <w:rPr>
@@ -643,7 +663,7 @@
               <w:lang w:eastAsia="en-NZ"/>
             </w:rPr>
           </w:pPr>
-          <w:hyperlink w:anchor="_Toc479843767" w:history="1">
+          <w:hyperlink w:anchor="_Toc479852966" w:history="1">
             <w:r>
               <w:rPr>
                 <w:rStyle w:val="Hyperlink"/>
@@ -670,7 +690,7 @@
                 <w:noProof/>
                 <w:webHidden/>
               </w:rPr>
-              <w:instrText xml:space="preserve"> PAGEREF _Toc479843767 \h </w:instrText>
+              <w:instrText xml:space="preserve"> PAGEREF _Toc479852966 \h </w:instrText>
             </w:r>
             <w:r>
               <w:rPr>
@@ -713,7 +733,7 @@
               <w:lang w:eastAsia="en-NZ"/>
             </w:rPr>
           </w:pPr>
-          <w:hyperlink w:anchor="_Toc479843768" w:history="1">
+          <w:hyperlink w:anchor="_Toc479852967" w:history="1">
             <w:r>
               <w:rPr>
                 <w:rStyle w:val="Hyperlink"/>
@@ -740,7 +760,7 @@
                 <w:noProof/>
                 <w:webHidden/>
               </w:rPr>
-              <w:instrText xml:space="preserve"> PAGEREF _Toc479843768 \h </w:instrText>
+              <w:instrText xml:space="preserve"> PAGEREF _Toc479852967 \h </w:instrText>
             </w:r>
             <w:r>
               <w:rPr>
@@ -760,7 +780,7 @@
                 <w:noProof/>
                 <w:webHidden/>
               </w:rPr>
-              <w:t>3</w:t>
+              <w:t>4</w:t>
             </w:r>
             <w:r>
               <w:rPr>
@@ -783,7 +803,7 @@
               <w:lang w:eastAsia="en-NZ"/>
             </w:rPr>
           </w:pPr>
-          <w:hyperlink w:anchor="_Toc479843769" w:history="1">
+          <w:hyperlink w:anchor="_Toc479852968" w:history="1">
             <w:r>
               <w:rPr>
                 <w:rStyle w:val="Hyperlink"/>
@@ -810,7 +830,7 @@
                 <w:noProof/>
                 <w:webHidden/>
               </w:rPr>
-              <w:instrText xml:space="preserve"> PAGEREF _Toc479843769 \h </w:instrText>
+              <w:instrText xml:space="preserve"> PAGEREF _Toc479852968 \h </w:instrText>
             </w:r>
             <w:r>
               <w:rPr>
@@ -830,7 +850,7 @@
                 <w:noProof/>
                 <w:webHidden/>
               </w:rPr>
-              <w:t>3</w:t>
+              <w:t>4</w:t>
             </w:r>
             <w:r>
               <w:rPr>
@@ -853,7 +873,7 @@
               <w:lang w:eastAsia="en-NZ"/>
             </w:rPr>
           </w:pPr>
-          <w:hyperlink w:anchor="_Toc479843770" w:history="1">
+          <w:hyperlink w:anchor="_Toc479852969" w:history="1">
             <w:r>
               <w:rPr>
                 <w:rStyle w:val="Hyperlink"/>
@@ -880,7 +900,7 @@
                 <w:noProof/>
                 <w:webHidden/>
               </w:rPr>
-              <w:instrText xml:space="preserve"> PAGEREF _Toc479843770 \h </w:instrText>
+              <w:instrText xml:space="preserve"> PAGEREF _Toc479852969 \h </w:instrText>
             </w:r>
             <w:r>
               <w:rPr>
@@ -900,7 +920,7 @@
                 <w:noProof/>
                 <w:webHidden/>
               </w:rPr>
-              <w:t>3</w:t>
+              <w:t>5</w:t>
             </w:r>
             <w:r>
               <w:rPr>
@@ -923,7 +943,7 @@
               <w:lang w:eastAsia="en-NZ"/>
             </w:rPr>
           </w:pPr>
-          <w:hyperlink w:anchor="_Toc479843771" w:history="1">
+          <w:hyperlink w:anchor="_Toc479852970" w:history="1">
             <w:r>
               <w:rPr>
                 <w:rStyle w:val="Hyperlink"/>
@@ -950,7 +970,7 @@
                 <w:noProof/>
                 <w:webHidden/>
               </w:rPr>
-              <w:instrText xml:space="preserve"> PAGEREF _Toc479843771 \h </w:instrText>
+              <w:instrText xml:space="preserve"> PAGEREF _Toc479852970 \h </w:instrText>
             </w:r>
             <w:r>
               <w:rPr>
@@ -970,7 +990,7 @@
                 <w:noProof/>
                 <w:webHidden/>
               </w:rPr>
-              <w:t>4</w:t>
+              <w:t>6</w:t>
             </w:r>
             <w:r>
               <w:rPr>
@@ -988,10 +1008,12 @@
               <w:tab w:val="right" w:leader="dot" w:pos="9016"/>
             </w:tabs>
             <w:rPr>
+              <w:rFonts w:eastAsiaTheme="minorEastAsia"/>
               <w:noProof/>
+              <w:lang w:eastAsia="en-NZ"/>
             </w:rPr>
           </w:pPr>
-          <w:hyperlink w:anchor="_Toc479843772" w:history="1">
+          <w:hyperlink w:anchor="_Toc479852971" w:history="1">
             <w:r>
               <w:rPr>
                 <w:rStyle w:val="Hyperlink"/>
@@ -1018,7 +1040,7 @@
                 <w:noProof/>
                 <w:webHidden/>
               </w:rPr>
-              <w:instrText xml:space="preserve"> PAGEREF _Toc479843772 \h </w:instrText>
+              <w:instrText xml:space="preserve"> PAGEREF _Toc479852971 \h </w:instrText>
             </w:r>
             <w:r>
               <w:rPr>
@@ -1038,7 +1060,7 @@
                 <w:noProof/>
                 <w:webHidden/>
               </w:rPr>
-              <w:t>4</w:t>
+              <w:t>6</w:t>
             </w:r>
             <w:r>
               <w:rPr>
@@ -1056,10 +1078,12 @@
               <w:tab w:val="right" w:leader="dot" w:pos="9016"/>
             </w:tabs>
             <w:rPr>
+              <w:rFonts w:eastAsiaTheme="minorEastAsia"/>
               <w:noProof/>
+              <w:lang w:eastAsia="en-NZ"/>
             </w:rPr>
           </w:pPr>
-          <w:hyperlink w:anchor="_Toc479843773" w:history="1">
+          <w:hyperlink w:anchor="_Toc479852972" w:history="1">
             <w:r>
               <w:rPr>
                 <w:rStyle w:val="Hyperlink"/>
@@ -1086,7 +1110,7 @@
                 <w:noProof/>
                 <w:webHidden/>
               </w:rPr>
-              <w:instrText xml:space="preserve"> PAGEREF _Toc479843773 \h </w:instrText>
+              <w:instrText xml:space="preserve"> PAGEREF _Toc479852972 \h </w:instrText>
             </w:r>
             <w:r>
               <w:rPr>
@@ -1106,7 +1130,77 @@
                 <w:noProof/>
                 <w:webHidden/>
               </w:rPr>
-              <w:t>4</w:t>
+              <w:t>6</w:t>
+            </w:r>
+            <w:r>
+              <w:rPr>
+                <w:noProof/>
+                <w:webHidden/>
+              </w:rPr>
+              <w:fldChar w:fldCharType="end"/>
+            </w:r>
+          </w:hyperlink>
+        </w:p>
+        <w:p>
+          <w:pPr>
+            <w:pStyle w:val="TOC2"/>
+            <w:tabs>
+              <w:tab w:val="right" w:leader="dot" w:pos="9016"/>
+            </w:tabs>
+            <w:rPr>
+              <w:rFonts w:eastAsiaTheme="minorEastAsia"/>
+              <w:noProof/>
+              <w:lang w:eastAsia="en-NZ"/>
+            </w:rPr>
+          </w:pPr>
+          <w:hyperlink w:anchor="_Toc479852973" w:history="1">
+            <w:r>
+              <w:rPr>
+                <w:rStyle w:val="Hyperlink"/>
+                <w:noProof/>
+              </w:rPr>
+              <w:t>Full Class Diagram</w:t>
+            </w:r>
+            <w:r>
+              <w:rPr>
+                <w:noProof/>
+                <w:webHidden/>
+              </w:rPr>
+              <w:tab/>
+            </w:r>
+            <w:r>
+              <w:rPr>
+                <w:noProof/>
+                <w:webHidden/>
+              </w:rPr>
+              <w:fldChar w:fldCharType="begin"/>
+            </w:r>
+            <w:r>
+              <w:rPr>
+                <w:noProof/>
+                <w:webHidden/>
+              </w:rPr>
+              <w:instrText xml:space="preserve"> PAGEREF _Toc479852973 \h </w:instrText>
+            </w:r>
+            <w:r>
+              <w:rPr>
+                <w:noProof/>
+                <w:webHidden/>
+              </w:rPr>
+            </w:r>
+            <w:r>
+              <w:rPr>
+                <w:noProof/>
+                <w:webHidden/>
+              </w:rPr>
+              <w:fldChar w:fldCharType="separate"/>
+            </w:r>
+            <w:r>
+              <w:rPr>
+                <w:noProof/>
+                <w:webHidden/>
+              </w:rPr>
+              <w:t>7</w:t>
             </w:r>
             <w:r>
               <w:rPr>
@@ -1141,6 +1235,8 @@
       <w:pPr>
         <w:jc w:val="both"/>
       </w:pPr>
+      <w:bookmarkStart w:id="0" w:name="_GoBack"/>
+      <w:bookmarkEnd w:id="0"/>
     </w:p>
     <w:p>
       <w:pPr>
@@ -1247,12 +1343,12 @@
         <w:pStyle w:val="Heading1"/>
         <w:jc w:val="both"/>
       </w:pPr>
-      <w:bookmarkStart w:id="0" w:name="_Toc479843763"/>
+      <w:bookmarkStart w:id="1" w:name="_Toc479852962"/>
       <w:r>
         <w:lastRenderedPageBreak/>
         <w:t>System Requirements</w:t>
       </w:r>
-      <w:bookmarkEnd w:id="0"/>
+      <w:bookmarkEnd w:id="1"/>
       <w:r>
         <w:t xml:space="preserve"> </w:t>
       </w:r>
@@ -1364,7 +1460,15 @@
         <w:t>t: only one warlord is alive, or</w:t>
       </w:r>
       <w:r>
-        <w:t xml:space="preserve"> the timer has run out. If the timer has run out, the winner is determined by finding the player with the highest number of walls while still alive. In order to help test this functionality, the "PgDn" key can be pressed to instantly force the timer to run out. Appropriate sound effects are played when the ball hits an object.</w:t>
+        <w:t xml:space="preserve"> the timer has run out. If the timer has run out, the winner is determined by finding the player with the highest number of walls while still alive. In order to help test this functionality, the "</w:t>
+      </w:r>
+      <w:proofErr w:type="spellStart"/>
+      <w:r>
+        <w:t>PgDn</w:t>
+      </w:r>
+      <w:proofErr w:type="spellEnd"/>
+      <w:r>
+        <w:t>" key can be pressed to instantly force the timer to run out. Appropriate sound effects are played when the ball hits an object.</w:t>
       </w:r>
     </w:p>
     <w:p>
@@ -1377,11 +1481,11 @@
         <w:pStyle w:val="Heading1"/>
         <w:jc w:val="both"/>
       </w:pPr>
-      <w:bookmarkStart w:id="1" w:name="_Toc479843764"/>
+      <w:bookmarkStart w:id="2" w:name="_Toc479852963"/>
       <w:r>
         <w:t>System Outline</w:t>
       </w:r>
-      <w:bookmarkEnd w:id="1"/>
+      <w:bookmarkEnd w:id="2"/>
     </w:p>
     <w:p>
       <w:pPr>
@@ -1417,7 +1521,21 @@
         <w:rPr>
           <w:rFonts w:ascii="Courier New" w:hAnsi="Courier New" w:cs="Courier New"/>
         </w:rPr>
-        <w:t>public static void main()</w:t>
+        <w:t xml:space="preserve">public static void </w:t>
+      </w:r>
+      <w:proofErr w:type="gramStart"/>
+      <w:r>
+        <w:rPr>
+          <w:rFonts w:ascii="Courier New" w:hAnsi="Courier New" w:cs="Courier New"/>
+        </w:rPr>
+        <w:t>main(</w:t>
+      </w:r>
+      <w:proofErr w:type="gramEnd"/>
+      <w:r>
+        <w:rPr>
+          <w:rFonts w:ascii="Courier New" w:hAnsi="Courier New" w:cs="Courier New"/>
+        </w:rPr>
+        <w:t>)</w:t>
       </w:r>
       <w:r>
         <w:t xml:space="preserve"> function and is the class that is initially created when the system is run. Additionally, this class is responsible for creating the root window of the game GUI, creating JavaFX views from .fxml files, and linking with every view controller. This class is also responsible for creating instances of the game model and passing them into the game view.</w:t>
@@ -1555,11 +1673,11 @@
         <w:pStyle w:val="Heading1"/>
         <w:jc w:val="both"/>
       </w:pPr>
-      <w:bookmarkStart w:id="2" w:name="_Toc479843765"/>
+      <w:bookmarkStart w:id="3" w:name="_Toc479852964"/>
       <w:r>
         <w:t>Development Issues</w:t>
       </w:r>
-      <w:bookmarkEnd w:id="2"/>
+      <w:bookmarkEnd w:id="3"/>
     </w:p>
     <w:p>
       <w:pPr>
@@ -1602,11 +1720,11 @@
         <w:pStyle w:val="Heading1"/>
         <w:jc w:val="both"/>
       </w:pPr>
-      <w:bookmarkStart w:id="3" w:name="_Toc479843766"/>
+      <w:bookmarkStart w:id="4" w:name="_Toc479852965"/>
       <w:r>
         <w:t>Features</w:t>
       </w:r>
-      <w:bookmarkEnd w:id="3"/>
+      <w:bookmarkEnd w:id="4"/>
     </w:p>
     <w:p>
       <w:pPr>
@@ -1809,11 +1927,11 @@
         <w:pStyle w:val="Heading1"/>
         <w:jc w:val="both"/>
       </w:pPr>
-      <w:bookmarkStart w:id="4" w:name="_Toc479843767"/>
+      <w:bookmarkStart w:id="5" w:name="_Toc479852966"/>
       <w:r>
         <w:t>Tools Used</w:t>
       </w:r>
-      <w:bookmarkEnd w:id="4"/>
+      <w:bookmarkEnd w:id="5"/>
     </w:p>
     <w:p>
       <w:pPr>
@@ -1866,18 +1984,37 @@
         <w:pStyle w:val="Heading1"/>
         <w:jc w:val="both"/>
       </w:pPr>
-      <w:bookmarkStart w:id="5" w:name="_Toc479843768"/>
+      <w:bookmarkStart w:id="6" w:name="_Toc479852967"/>
       <w:r>
         <w:t>Coding</w:t>
       </w:r>
-      <w:bookmarkEnd w:id="5"/>
-    </w:p>
-    <w:p>
-      <w:pPr>
-        <w:jc w:val="both"/>
-      </w:pPr>
-      <w:r>
-        <w:t xml:space="preserve">Discussion on OO design and how cohesion and coupling issues were addressed </w:t>
+      <w:bookmarkEnd w:id="6"/>
+    </w:p>
+    <w:p>
+      <w:pPr>
+        <w:jc w:val="both"/>
+      </w:pPr>
+      <w:r>
+        <w:t>Our system is completely coded in an object oriented design format. All code is contained within classes, with one main class that contains a main function.</w:t>
+      </w:r>
+      <w:r>
+        <w:t xml:space="preserve"> Abstraction is included in the use of interfaces to design our basic model classes. This reduces code complexity and provides a framework for us to work from. Encapsulation is addressed as each class can only see certain functions and variables from other classes. Additionally our project was separated into separate packages for models, views, controllers, and tests. This reduces code complexity and prevents bugs in one class from dramatically affecting other classes. Inheritance and polymorphism were not fully addressed in our solution. Our warlord, paddle, and wall classes should have all been derived from an object superclass, which would have allowed for much more code reuse and better code structure. In future iterations of the project, this issue would be addressed. </w:t>
+      </w:r>
+    </w:p>
+    <w:p>
+      <w:pPr>
+        <w:jc w:val="both"/>
+      </w:pPr>
+      <w:r>
+        <w:t>Most of our model classes are high cohesion, due to their main functionality being to store instance variables relating to their positions and current status in the game. The game class is not so cohesive, as it includes a lot of the game logic – which should be in a separate game controller class. This is our view and controller classes which are also mostly high cohesion due to their focus being solely on their purpose – displaying and running the game and menus. Overall we were aiming for a high cohesion software design, and our final solution is a solid effort at that aim.</w:t>
+      </w:r>
+    </w:p>
+    <w:p>
+      <w:pPr>
+        <w:jc w:val="both"/>
+      </w:pPr>
+      <w:r>
+        <w:t>We designed all of our classes to be as low coupled as possible, whilst still being able to fully interact in the game scenario. We did this by having all of the logic in one class, instead of spreading it out over multiple object logic controllers. This meant that small changes in an object or view class would usually only affect one or two other classes, rather than requiring a complete system redesign. As we got closer to the deadline, some of the coupling between classes increased as the additional player abilities began to affect multiple classes. However we think that we handled the issues fairly well and that our code is well structured and designed with ease of iteration in mind.</w:t>
       </w:r>
     </w:p>
     <w:p>
@@ -1890,34 +2027,69 @@
         <w:pStyle w:val="Heading1"/>
         <w:jc w:val="both"/>
       </w:pPr>
-      <w:bookmarkStart w:id="6" w:name="_Toc479843769"/>
+      <w:bookmarkStart w:id="7" w:name="_Toc479852968"/>
       <w:r>
         <w:t>Software Development Methodology</w:t>
       </w:r>
-      <w:bookmarkEnd w:id="6"/>
-    </w:p>
-    <w:p>
-      <w:pPr>
-        <w:jc w:val="both"/>
-      </w:pPr>
-      <w:r>
-        <w:t>While developing this project we used an agile-type software development methodology. We stuck to our initial project timeline, and in the first week had the basic implementation of paddles, warlords, walls, and balls. Over the next few weeks of the project we each worked on building and improving parts of the project, iterating over the previous developments. Examples of these iterations would be improving collisions, or adding a graphical interface to the project.</w:t>
-      </w:r>
-    </w:p>
-    <w:p>
-      <w:pPr>
-        <w:jc w:val="both"/>
-      </w:pPr>
-      <w:r>
-        <w:t xml:space="preserve">Additionally, we followed a test-driven design approach for the first part of the project. Using given test cases and interfaces we created the implementation </w:t>
-      </w:r>
-      <w:r>
-        <w:t xml:space="preserve">for much of the basic game logic and models. It was especially important to use the test driven design for this first part of the project, to ensure a solid and error free platform from which to implement graphics and further advanced features. The test-driven design allowed for us to easily measure our progress and work out if we had any initial </w:t>
-      </w:r>
-      <w:bookmarkStart w:id="7" w:name="_GoBack"/>
       <w:bookmarkEnd w:id="7"/>
-      <w:r>
-        <w:t>development issues.</w:t>
+    </w:p>
+    <w:p>
+      <w:pPr>
+        <w:jc w:val="both"/>
+      </w:pPr>
+      <w:r>
+        <w:t>W</w:t>
+      </w:r>
+      <w:r>
+        <w:t xml:space="preserve">e followed a test-driven design approach for the first part of the project. Using given test cases and interfaces we created the implementation </w:t>
+      </w:r>
+      <w:r>
+        <w:t>for much of the basic game logic and models. It was especially important to use the test driven design for this first part of the project, to ensure a solid and error free platform from which to implement graphics and further advanced features. The test-driven design allowed for us to easily measure our progress and work out if we had any initial development issues.</w:t>
+      </w:r>
+      <w:r>
+        <w:t xml:space="preserve"> </w:t>
+      </w:r>
+    </w:p>
+    <w:p>
+      <w:pPr>
+        <w:jc w:val="both"/>
+      </w:pPr>
+      <w:r>
+        <w:t>After the initial part of the project, we adopted</w:t>
+      </w:r>
+      <w:r>
+        <w:t xml:space="preserve"> an agile-type softwa</w:t>
+      </w:r>
+      <w:r>
+        <w:t>re development methodology for implementing the game features and design. As specified in our</w:t>
+      </w:r>
+      <w:r>
+        <w:t xml:space="preserve"> initi</w:t>
+      </w:r>
+      <w:r>
+        <w:t>al project timeline,</w:t>
+      </w:r>
+      <w:r>
+        <w:t xml:space="preserve"> in the first week </w:t>
+      </w:r>
+      <w:r>
+        <w:t xml:space="preserve">we </w:t>
+      </w:r>
+      <w:r>
+        <w:t>had the basic implementation of paddles, warlords, walls, and balls</w:t>
+      </w:r>
+      <w:r>
+        <w:t xml:space="preserve"> complemented</w:t>
+      </w:r>
+      <w:r>
+        <w:t xml:space="preserve">. Over the next few weeks of the project we each worked on building and improving parts of the </w:t>
+      </w:r>
+      <w:r>
+        <w:lastRenderedPageBreak/>
+        <w:t>project, iterating over the previous developments. Examples of these iterations would be improving collisions, or adding a graphical interface to the project.</w:t>
+      </w:r>
+      <w:r>
+        <w:t xml:space="preserve"> This agile-type software development proved especially useful for developing additional features, as the development of each feature corresponded well to each iterative solution.</w:t>
       </w:r>
     </w:p>
     <w:p>
@@ -1930,7 +2102,7 @@
         <w:pStyle w:val="Heading1"/>
         <w:jc w:val="both"/>
       </w:pPr>
-      <w:bookmarkStart w:id="8" w:name="_Toc479843770"/>
+      <w:bookmarkStart w:id="8" w:name="_Toc479852969"/>
       <w:r>
         <w:t>Future Improvements</w:t>
       </w:r>
@@ -1941,11 +2113,75 @@
         <w:jc w:val="both"/>
       </w:pPr>
       <w:r>
-        <w:t>Suggested improvements for future development</w:t>
-      </w:r>
-      <w:r>
-        <w:t>. Further development of AI (so they can use powerups for eg), improve graphics and story length for the campaign (could be longer).</w:t>
-      </w:r>
+        <w:t>An improvement that we could make in the future would be to improve the AI so that they can use their class abilities. Currently AI simply follow the ball around the screen, positioning themselves to always be between the ball and their warlord. AI could be improved by allowing them to use their class ability, and also add logic so that they can decide when to use or not use their ability. Another improvement to the AI could be so that they can predict where a ball will be after a bounce. Currently AI do not account for ball bounces in their positioning, and they would become much more effective if they could do so.</w:t>
+      </w:r>
+    </w:p>
+    <w:p>
+      <w:pPr>
+        <w:jc w:val="both"/>
+      </w:pPr>
+      <w:r>
+        <w:t>Another improvement that we could make would be to the graphics of the game, and how the graphics interact with the physics. For example we currently use simple png images for sprites, and simple rotate transforms for paddle orientation. This could be improved by adding further animation to the ball (i.e squashes slightly on impact) or using better quality images with top down 3D views. Additionally we could add animation for paddle movement, ability use, and pause and exit screens.</w:t>
+      </w:r>
+      <w:r>
+        <w:t xml:space="preserve"> We would like to make the game look as close as possible to modern day arcade games, so that it would not look out of place whilst playing on an arcade machine. This might not be fully possible due to the limitations of JavaFX, but any future development would include significant graphics improvements.</w:t>
+      </w:r>
+    </w:p>
+    <w:p>
+      <w:pPr>
+        <w:jc w:val="both"/>
+      </w:pPr>
+      <w:r>
+        <w:t>The campaign could also be improved in future development of this project. We would like to add some sort of video cut scenes or image overlays with the story as captions over the media.</w:t>
+      </w:r>
+      <w:r>
+        <w:t xml:space="preserve"> The campaign is only 8 levels long at the moment, and would only take a few hours to complete. We would like to make the campaign longer, with a deeper story and more characters. Additionally we would like to add meaningful choices into the campaign so that the player’s choices affect the outcome of the game.</w:t>
+      </w:r>
+    </w:p>
+    <w:p>
+      <w:pPr>
+        <w:jc w:val="both"/>
+      </w:pPr>
+    </w:p>
+    <w:p>
+      <w:pPr>
+        <w:jc w:val="both"/>
+      </w:pPr>
+    </w:p>
+    <w:p>
+      <w:pPr>
+        <w:jc w:val="both"/>
+      </w:pPr>
+    </w:p>
+    <w:p>
+      <w:pPr>
+        <w:jc w:val="both"/>
+      </w:pPr>
+    </w:p>
+    <w:p>
+      <w:pPr>
+        <w:jc w:val="both"/>
+      </w:pPr>
+    </w:p>
+    <w:p>
+      <w:pPr>
+        <w:jc w:val="both"/>
+      </w:pPr>
+    </w:p>
+    <w:p>
+      <w:pPr>
+        <w:jc w:val="both"/>
+      </w:pPr>
+    </w:p>
+    <w:p>
+      <w:pPr>
+        <w:jc w:val="both"/>
+      </w:pPr>
+    </w:p>
+    <w:p>
+      <w:pPr>
+        <w:jc w:val="both"/>
+      </w:pPr>
     </w:p>
     <w:p>
       <w:pPr>
@@ -1957,23 +2193,25 @@
         <w:pStyle w:val="Heading1"/>
         <w:jc w:val="both"/>
       </w:pPr>
-      <w:bookmarkStart w:id="9" w:name="_Toc479843771"/>
+      <w:bookmarkStart w:id="9" w:name="_Toc479852970"/>
       <w:r>
         <w:lastRenderedPageBreak/>
         <w:t>Appendix</w:t>
       </w:r>
       <w:bookmarkEnd w:id="9"/>
     </w:p>
+    <w:p/>
     <w:p>
       <w:pPr>
         <w:pStyle w:val="Heading2"/>
       </w:pPr>
-      <w:bookmarkStart w:id="10" w:name="_Toc479843772"/>
+      <w:bookmarkStart w:id="10" w:name="_Toc479852971"/>
       <w:r>
         <w:t>MVC Class Diagram</w:t>
       </w:r>
       <w:bookmarkEnd w:id="10"/>
     </w:p>
+    <w:p/>
     <w:p>
       <w:pPr>
         <w:jc w:val="center"/>
@@ -2021,11 +2259,14 @@
       </w:r>
     </w:p>
     <w:p/>
+    <w:p/>
+    <w:p/>
+    <w:p/>
     <w:p>
       <w:pPr>
         <w:pStyle w:val="Heading2"/>
       </w:pPr>
-      <w:bookmarkStart w:id="11" w:name="_Toc479843773"/>
+      <w:bookmarkStart w:id="11" w:name="_Toc479852972"/>
       <w:r>
         <w:t>Basic User Diagram</w:t>
       </w:r>
@@ -2082,9 +2323,58 @@
         </w:drawing>
       </w:r>
     </w:p>
+    <w:p/>
+    <w:p>
+      <w:pPr>
+        <w:pStyle w:val="Heading2"/>
+      </w:pPr>
+      <w:bookmarkStart w:id="12" w:name="_Toc479852973"/>
+      <w:r>
+        <w:lastRenderedPageBreak/>
+        <w:t>Full Class Diagram</w:t>
+      </w:r>
+      <w:bookmarkEnd w:id="12"/>
+      <w:r>
+        <w:tab/>
+      </w:r>
+    </w:p>
+    <w:p>
+      <w:pPr>
+        <w:tabs>
+          <w:tab w:val="left" w:pos="2280"/>
+        </w:tabs>
+        <w:jc w:val="center"/>
+      </w:pPr>
+      <w:r>
+        <w:pict>
+          <v:shapetype id="_x0000_t75" coordsize="21600,21600" o:spt="75" o:preferrelative="t" path="m@4@5l@4@11@9@11@9@5xe" filled="f" stroked="f">
+            <v:stroke joinstyle="miter"/>
+            <v:formulas>
+              <v:f eqn="if lineDrawn pixelLineWidth 0"/>
+              <v:f eqn="sum @0 1 0"/>
+              <v:f eqn="sum 0 0 @1"/>
+              <v:f eqn="prod @2 1 2"/>
+              <v:f eqn="prod @3 21600 pixelWidth"/>
+              <v:f eqn="prod @3 21600 pixelHeight"/>
+              <v:f eqn="sum @0 0 1"/>
+              <v:f eqn="prod @6 1 2"/>
+              <v:f eqn="prod @7 21600 pixelWidth"/>
+              <v:f eqn="sum @8 21600 0"/>
+              <v:f eqn="prod @7 21600 pixelHeight"/>
+              <v:f eqn="sum @10 21600 0"/>
+            </v:formulas>
+            <v:path o:extrusionok="f" gradientshapeok="t" o:connecttype="rect"/>
+            <o:lock v:ext="edit" aspectratio="t"/>
+          </v:shapetype>
+          <v:shape id="_x0000_i1025" type="#_x0000_t75" style="width:349.8pt;height:679.2pt">
+            <v:imagedata r:id="rId13" o:title="ClassDiagram"/>
+          </v:shape>
+        </w:pict>
+      </w:r>
+    </w:p>
     <w:sectPr>
-      <w:footerReference w:type="default" r:id="rId13"/>
-      <w:footerReference w:type="first" r:id="rId14"/>
+      <w:footerReference w:type="default" r:id="rId14"/>
+      <w:footerReference w:type="first" r:id="rId15"/>
       <w:pgSz w:w="11906" w:h="16838"/>
       <w:pgMar w:top="1440" w:right="1440" w:bottom="1440" w:left="1440" w:header="708" w:footer="708" w:gutter="0"/>
       <w:pgNumType w:start="1"/>
@@ -2224,7 +2514,7 @@
           <w:rPr>
             <w:noProof/>
           </w:rPr>
-          <w:t>5</w:t>
+          <w:t>7</w:t>
         </w:r>
         <w:r>
           <w:rPr>
@@ -3250,7 +3540,7 @@
 </file>
 
 <file path=customXml/itemProps2.xml><?xml version="1.0" encoding="utf-8"?>
-<ds:datastoreItem xmlns:ds="http://schemas.openxmlformats.org/officeDocument/2006/customXml" ds:itemID="{82A29898-8818-497A-A77E-03A5D9D86162}">
+<ds:datastoreItem xmlns:ds="http://schemas.openxmlformats.org/officeDocument/2006/customXml" ds:itemID="{4D593FA6-E458-424B-B166-A705F0ED92A6}">
   <ds:schemaRefs>
     <ds:schemaRef ds:uri="http://schemas.openxmlformats.org/officeDocument/2006/bibliography"/>
   </ds:schemaRefs>

</xml_diff>